<commit_message>
Update documentation for ReadTableFromDelimitedFile to include Top, TextColumns, and DateTimeColumns parameters.
</commit_message>
<xml_diff>
--- a/doc/UserManual/Word/60_Command_ReadTableFromDelimitedFile.docx
+++ b/doc/UserManual/Word/60_Command_ReadTableFromDelimitedFile.docx
@@ -73,34 +73,31 @@
         <w:t>0</w:t>
       </w:r>
       <w:r>
+        <w:t>4</w:t>
+      </w:r>
+      <w:r>
+        <w:t xml:space="preserve">, </w:t>
+      </w:r>
+      <w:r>
+        <w:t>20</w:t>
+      </w:r>
+      <w:r>
         <w:t>1</w:t>
       </w:r>
       <w:r>
-        <w:t xml:space="preserve">, </w:t>
-      </w:r>
-      <w:r>
-        <w:t>20</w:t>
+        <w:t>5</w:t>
+      </w:r>
+      <w:r>
+        <w:t>-</w:t>
       </w:r>
       <w:r>
         <w:t>1</w:t>
       </w:r>
       <w:r>
-        <w:t>5</w:t>
-      </w:r>
-      <w:r>
-        <w:t>-0</w:t>
-      </w:r>
-      <w:r>
-        <w:t>8</w:t>
-      </w:r>
-      <w:r>
-        <w:t>-</w:t>
-      </w:r>
-      <w:r>
-        <w:t>1</w:t>
-      </w:r>
-      <w:r>
-        <w:t>4</w:t>
+        <w:t>0-</w:t>
+      </w:r>
+      <w:r>
+        <w:t>25</w:t>
       </w:r>
     </w:p>
     <w:p>
@@ -368,11 +365,12 @@
         <w:rPr>
           <w:noProof/>
         </w:rPr>
+        <w:lastRenderedPageBreak/>
         <w:drawing>
           <wp:inline distT="0" distB="0" distL="0" distR="0">
-            <wp:extent cx="5943600" cy="3613150"/>
-            <wp:effectExtent l="0" t="0" r="0" b="6350"/>
-            <wp:docPr id="1" name="Picture 1"/>
+            <wp:extent cx="5943600" cy="3925570"/>
+            <wp:effectExtent l="0" t="0" r="0" b="0"/>
+            <wp:docPr id="2" name="Picture 2"/>
             <wp:cNvGraphicFramePr>
               <a:graphicFrameLocks xmlns:a="http://schemas.openxmlformats.org/drawingml/2006/main" noChangeAspect="1"/>
             </wp:cNvGraphicFramePr>
@@ -380,7 +378,7 @@
               <a:graphicData uri="http://schemas.openxmlformats.org/drawingml/2006/picture">
                 <pic:pic xmlns:pic="http://schemas.openxmlformats.org/drawingml/2006/picture">
                   <pic:nvPicPr>
-                    <pic:cNvPr id="1" name="command_ReadTableFromDelimitedFile.png"/>
+                    <pic:cNvPr id="2" name="command_ReadTableFromDelimitedFile.png"/>
                     <pic:cNvPicPr/>
                   </pic:nvPicPr>
                   <pic:blipFill>
@@ -398,7 +396,7 @@
                   <pic:spPr>
                     <a:xfrm>
                       <a:off x="0" y="0"/>
-                      <a:ext cx="5943600" cy="3613150"/>
+                      <a:ext cx="5943600" cy="3925570"/>
                     </a:xfrm>
                     <a:prstGeom prst="rect">
                       <a:avLst/>
@@ -456,8 +454,9 @@
     </w:p>
     <w:p>
       <w:bookmarkStart w:id="0" w:name="replaceValue"/>
-      <w:r>
-        <w:lastRenderedPageBreak/>
+    </w:p>
+    <w:p>
+      <w:r>
         <w:t>The command syntax is as follows:</w:t>
       </w:r>
     </w:p>
@@ -870,6 +869,7 @@
               <w:rPr>
                 <w:rStyle w:val="RTiSWDocLiteralText"/>
               </w:rPr>
+              <w:lastRenderedPageBreak/>
               <w:t>Header</w:t>
             </w:r>
             <w:r>
@@ -961,10 +961,102 @@
           </w:tcPr>
           <w:p>
             <w:r>
-              <w:t>Date/times default to string columns.</w:t>
-            </w:r>
-            <w:bookmarkStart w:id="1" w:name="_GoBack"/>
-            <w:bookmarkEnd w:id="1"/>
+              <w:t xml:space="preserve">Date/times default to string </w:t>
+            </w:r>
+            <w:r>
+              <w:t xml:space="preserve">(text) </w:t>
+            </w:r>
+            <w:r>
+              <w:t>columns.</w:t>
+            </w:r>
+          </w:p>
+        </w:tc>
+      </w:tr>
+      <w:tr>
+        <w:trPr>
+          <w:jc w:val="center"/>
+        </w:trPr>
+        <w:tc>
+          <w:tcPr>
+            <w:tcW w:w="1764" w:type="dxa"/>
+          </w:tcPr>
+          <w:p>
+            <w:pPr>
+              <w:rPr>
+                <w:rStyle w:val="RTiSWDocLiteralText"/>
+              </w:rPr>
+            </w:pPr>
+            <w:proofErr w:type="spellStart"/>
+            <w:r>
+              <w:rPr>
+                <w:rStyle w:val="RTiSWDocLiteralText"/>
+              </w:rPr>
+              <w:t>TextColumns</w:t>
+            </w:r>
+            <w:proofErr w:type="spellEnd"/>
+          </w:p>
+        </w:tc>
+        <w:tc>
+          <w:tcPr>
+            <w:tcW w:w="4230" w:type="dxa"/>
+          </w:tcPr>
+          <w:p>
+            <w:r>
+              <w:t>List of comma-separated column names for columns that should be treated as containing text values.</w:t>
+            </w:r>
+          </w:p>
+        </w:tc>
+        <w:tc>
+          <w:tcPr>
+            <w:tcW w:w="2934" w:type="dxa"/>
+          </w:tcPr>
+          <w:p>
+            <w:r>
+              <w:t>Automatically determine column types from data.</w:t>
+            </w:r>
+          </w:p>
+        </w:tc>
+      </w:tr>
+      <w:tr>
+        <w:trPr>
+          <w:jc w:val="center"/>
+        </w:trPr>
+        <w:tc>
+          <w:tcPr>
+            <w:tcW w:w="1764" w:type="dxa"/>
+          </w:tcPr>
+          <w:p>
+            <w:pPr>
+              <w:rPr>
+                <w:rStyle w:val="RTiSWDocLiteralText"/>
+              </w:rPr>
+            </w:pPr>
+            <w:r>
+              <w:rPr>
+                <w:rStyle w:val="RTiSWDocLiteralText"/>
+              </w:rPr>
+              <w:t>Top</w:t>
+            </w:r>
+          </w:p>
+        </w:tc>
+        <w:tc>
+          <w:tcPr>
+            <w:tcW w:w="4230" w:type="dxa"/>
+          </w:tcPr>
+          <w:p>
+            <w:r>
+              <w:t>Specify the number of data rows to read, useful when prototyping an analysis process.</w:t>
+            </w:r>
+          </w:p>
+        </w:tc>
+        <w:tc>
+          <w:tcPr>
+            <w:tcW w:w="2934" w:type="dxa"/>
+          </w:tcPr>
+          <w:p>
+            <w:r>
+              <w:t>Process all rows.</w:t>
+            </w:r>
           </w:p>
         </w:tc>
       </w:tr>
@@ -1223,13 +1315,51 @@
     <w:p/>
     <w:p/>
     <w:p>
-      <w:r>
+      <w:pPr>
         <w:rPr>
           <w:color w:val="D9D9D9"/>
         </w:rPr>
+      </w:pPr>
+      <w:r>
+        <w:rPr>
+          <w:color w:val="D9D9D9"/>
+        </w:rPr>
         <w:t>.</w:t>
       </w:r>
     </w:p>
+    <w:p>
+      <w:pPr>
+        <w:rPr>
+          <w:color w:val="D9D9D9"/>
+        </w:rPr>
+      </w:pPr>
+      <w:r>
+        <w:rPr>
+          <w:color w:val="D9D9D9"/>
+        </w:rPr>
+        <w:br w:type="page"/>
+      </w:r>
+    </w:p>
+    <w:p/>
+    <w:p/>
+    <w:p/>
+    <w:p>
+      <w:pPr>
+        <w:jc w:val="center"/>
+        <w:rPr>
+          <w:color w:val="D9D9D9" w:themeColor="background1" w:themeShade="D9"/>
+        </w:rPr>
+      </w:pPr>
+      <w:bookmarkStart w:id="1" w:name="_GoBack"/>
+      <w:r>
+        <w:rPr>
+          <w:color w:val="D9D9D9" w:themeColor="background1" w:themeShade="D9"/>
+        </w:rPr>
+        <w:t>This page is intentionally blank.</w:t>
+      </w:r>
+    </w:p>
+    <w:bookmarkEnd w:id="1"/>
+    <w:p/>
     <w:sectPr>
       <w:headerReference w:type="even" r:id="rId8"/>
       <w:headerReference w:type="default" r:id="rId9"/>
@@ -1311,7 +1441,7 @@
       <w:rPr>
         <w:noProof/>
       </w:rPr>
-      <w:t>2</w:t>
+      <w:t>4</w:t>
     </w:r>
     <w:r>
       <w:fldChar w:fldCharType="end"/>

</xml_diff>

<commit_message>
Update ReadTableFromDelimitedFile documentation to reflect more ${Property} support, DoubleColumns, and IntegerColumns parameters.
</commit_message>
<xml_diff>
--- a/doc/UserManual/Word/60_Command_ReadTableFromDelimitedFile.docx
+++ b/doc/UserManual/Word/60_Command_ReadTableFromDelimitedFile.docx
@@ -61,19 +61,16 @@
         <w:t>.</w:t>
       </w:r>
       <w:r>
+        <w:t>12</w:t>
+      </w:r>
+      <w:r>
+        <w:t>.</w:t>
+      </w:r>
+      <w:r>
         <w:t>0</w:t>
       </w:r>
       <w:r>
-        <w:t>7</w:t>
-      </w:r>
-      <w:r>
-        <w:t>.</w:t>
-      </w:r>
-      <w:r>
-        <w:t>0</w:t>
-      </w:r>
-      <w:r>
-        <w:t>4</w:t>
+        <w:t>3</w:t>
       </w:r>
       <w:r>
         <w:t xml:space="preserve">, </w:t>
@@ -85,16 +82,16 @@
         <w:t>1</w:t>
       </w:r>
       <w:r>
-        <w:t>5</w:t>
+        <w:t>6</w:t>
+      </w:r>
+      <w:r>
+        <w:t>-0</w:t>
+      </w:r>
+      <w:r>
+        <w:t>8</w:t>
       </w:r>
       <w:r>
         <w:t>-</w:t>
-      </w:r>
-      <w:r>
-        <w:t>1</w:t>
-      </w:r>
-      <w:r>
-        <w:t>0-</w:t>
       </w:r>
       <w:r>
         <w:t>25</w:t>
@@ -258,7 +255,13 @@
         <w:t>r all text), based on rows after the header.</w:t>
       </w:r>
       <w:r>
-        <w:t xml:space="preserve">  The data type for the column will be determined automatically.</w:t>
+        <w:t xml:space="preserve">  The data type for the column w</w:t>
+      </w:r>
+      <w:r>
+        <w:t>ill be determined automa</w:t>
+      </w:r>
+      <w:r>
+        <w:t>tically by examining all data.</w:t>
       </w:r>
     </w:p>
     <w:p>
@@ -344,14 +347,6 @@
       <w:r>
         <w:t>The following dialog is used to edit the command and illustrates the syntax for the command.</w:t>
       </w:r>
-    </w:p>
-    <w:p>
-      <w:pPr>
-        <w:numPr>
-          <w:ilvl w:val="12"/>
-          <w:numId w:val="0"/>
-        </w:numPr>
-      </w:pPr>
     </w:p>
     <w:p>
       <w:pPr>
@@ -368,9 +363,9 @@
         <w:lastRenderedPageBreak/>
         <w:drawing>
           <wp:inline distT="0" distB="0" distL="0" distR="0">
-            <wp:extent cx="5943600" cy="3925570"/>
+            <wp:extent cx="5943600" cy="4141470"/>
             <wp:effectExtent l="0" t="0" r="0" b="0"/>
-            <wp:docPr id="2" name="Picture 2"/>
+            <wp:docPr id="1" name="Picture 1"/>
             <wp:cNvGraphicFramePr>
               <a:graphicFrameLocks xmlns:a="http://schemas.openxmlformats.org/drawingml/2006/main" noChangeAspect="1"/>
             </wp:cNvGraphicFramePr>
@@ -378,7 +373,7 @@
               <a:graphicData uri="http://schemas.openxmlformats.org/drawingml/2006/picture">
                 <pic:pic xmlns:pic="http://schemas.openxmlformats.org/drawingml/2006/picture">
                   <pic:nvPicPr>
-                    <pic:cNvPr id="2" name="command_ReadTableFromDelimitedFile.png"/>
+                    <pic:cNvPr id="1" name="command_ReadTableFromDelimitedFile.png"/>
                     <pic:cNvPicPr/>
                   </pic:nvPicPr>
                   <pic:blipFill>
@@ -396,7 +391,7 @@
                   <pic:spPr>
                     <a:xfrm>
                       <a:off x="0" y="0"/>
-                      <a:ext cx="5943600" cy="3925570"/>
+                      <a:ext cx="5943600" cy="4141470"/>
                     </a:xfrm>
                     <a:prstGeom prst="rect">
                       <a:avLst/>
@@ -558,7 +553,7 @@
         <w:tblLook w:val="0000" w:firstRow="0" w:lastRow="0" w:firstColumn="0" w:lastColumn="0" w:noHBand="0" w:noVBand="0"/>
       </w:tblPr>
       <w:tblGrid>
-        <w:gridCol w:w="1764"/>
+        <w:gridCol w:w="2065"/>
         <w:gridCol w:w="4230"/>
         <w:gridCol w:w="2934"/>
       </w:tblGrid>
@@ -771,6 +766,18 @@
             <w:r>
               <w:t xml:space="preserve"> to indicate tab.</w:t>
             </w:r>
+            <w:r>
+              <w:t xml:space="preserve">  Can be specified using processor </w:t>
+            </w:r>
+            <w:r>
+              <w:rPr>
+                <w:rStyle w:val="RTiSWDocLiteralText"/>
+              </w:rPr>
+              <w:t>${Property}</w:t>
+            </w:r>
+            <w:r>
+              <w:t>.</w:t>
+            </w:r>
           </w:p>
         </w:tc>
         <w:tc>
@@ -829,7 +836,11 @@
               <w:t>Indicates the number of lines in the file to skip, which otherwise would interfere with reading row data.</w:t>
             </w:r>
             <w:r>
-              <w:t xml:space="preserve">  Individual row numbers and ranges can be specified, for example:  </w:t>
+              <w:t xml:space="preserve">  Individual row numbers </w:t>
+            </w:r>
+            <w:r>
+              <w:lastRenderedPageBreak/>
+              <w:t xml:space="preserve">and ranges can be specified, for example:  </w:t>
             </w:r>
             <w:r>
               <w:rPr>
@@ -845,6 +856,7 @@
           </w:tcPr>
           <w:p>
             <w:r>
+              <w:lastRenderedPageBreak/>
               <w:t>No lines are skipped.</w:t>
             </w:r>
           </w:p>
@@ -869,7 +881,6 @@
               <w:rPr>
                 <w:rStyle w:val="RTiSWDocLiteralText"/>
               </w:rPr>
-              <w:lastRenderedPageBreak/>
               <w:t>Header</w:t>
             </w:r>
             <w:r>
@@ -953,6 +964,18 @@
             <w:r>
               <w:t>List of comma-separated column names for columns that should be treated as containing date/time values.</w:t>
             </w:r>
+            <w:r>
+              <w:t xml:space="preserve">  Can be specified using processor </w:t>
+            </w:r>
+            <w:r>
+              <w:rPr>
+                <w:rStyle w:val="RTiSWDocLiteralText"/>
+              </w:rPr>
+              <w:t>${Property}</w:t>
+            </w:r>
+            <w:r>
+              <w:t>.</w:t>
+            </w:r>
           </w:p>
         </w:tc>
         <w:tc>
@@ -991,6 +1014,114 @@
               <w:rPr>
                 <w:rStyle w:val="RTiSWDocLiteralText"/>
               </w:rPr>
+              <w:t>DoubleColumns</w:t>
+            </w:r>
+            <w:proofErr w:type="spellEnd"/>
+          </w:p>
+        </w:tc>
+        <w:tc>
+          <w:tcPr>
+            <w:tcW w:w="4230" w:type="dxa"/>
+          </w:tcPr>
+          <w:p>
+            <w:r>
+              <w:t xml:space="preserve">List of comma-separated column names for columns that should be treated as containing floating point double precision values.  Can be specified using processor </w:t>
+            </w:r>
+            <w:r>
+              <w:rPr>
+                <w:rStyle w:val="RTiSWDocLiteralText"/>
+              </w:rPr>
+              <w:t>${Property}</w:t>
+            </w:r>
+            <w:r>
+              <w:t>.</w:t>
+            </w:r>
+          </w:p>
+        </w:tc>
+        <w:tc>
+          <w:tcPr>
+            <w:tcW w:w="2934" w:type="dxa"/>
+          </w:tcPr>
+          <w:p>
+            <w:r>
+              <w:t>Automatically determine column types from data.</w:t>
+            </w:r>
+          </w:p>
+        </w:tc>
+      </w:tr>
+      <w:tr>
+        <w:trPr>
+          <w:jc w:val="center"/>
+        </w:trPr>
+        <w:tc>
+          <w:tcPr>
+            <w:tcW w:w="1764" w:type="dxa"/>
+          </w:tcPr>
+          <w:p>
+            <w:pPr>
+              <w:rPr>
+                <w:rStyle w:val="RTiSWDocLiteralText"/>
+              </w:rPr>
+            </w:pPr>
+            <w:proofErr w:type="spellStart"/>
+            <w:r>
+              <w:rPr>
+                <w:rStyle w:val="RTiSWDocLiteralText"/>
+              </w:rPr>
+              <w:t>IntegerColumns</w:t>
+            </w:r>
+            <w:proofErr w:type="spellEnd"/>
+          </w:p>
+        </w:tc>
+        <w:tc>
+          <w:tcPr>
+            <w:tcW w:w="4230" w:type="dxa"/>
+          </w:tcPr>
+          <w:p>
+            <w:r>
+              <w:t xml:space="preserve">List of comma-separated column names for columns that should be treated as containing integer values.  Can be specified using processor </w:t>
+            </w:r>
+            <w:r>
+              <w:rPr>
+                <w:rStyle w:val="RTiSWDocLiteralText"/>
+              </w:rPr>
+              <w:t>${Property}</w:t>
+            </w:r>
+            <w:r>
+              <w:t>.</w:t>
+            </w:r>
+          </w:p>
+        </w:tc>
+        <w:tc>
+          <w:tcPr>
+            <w:tcW w:w="2934" w:type="dxa"/>
+          </w:tcPr>
+          <w:p>
+            <w:r>
+              <w:t>Automatically determine column types from data.</w:t>
+            </w:r>
+          </w:p>
+        </w:tc>
+      </w:tr>
+      <w:tr>
+        <w:trPr>
+          <w:jc w:val="center"/>
+        </w:trPr>
+        <w:tc>
+          <w:tcPr>
+            <w:tcW w:w="1764" w:type="dxa"/>
+          </w:tcPr>
+          <w:p>
+            <w:pPr>
+              <w:rPr>
+                <w:rStyle w:val="RTiSWDocLiteralText"/>
+              </w:rPr>
+            </w:pPr>
+            <w:proofErr w:type="spellStart"/>
+            <w:r>
+              <w:rPr>
+                <w:rStyle w:val="RTiSWDocLiteralText"/>
+              </w:rPr>
               <w:t>TextColumns</w:t>
             </w:r>
             <w:proofErr w:type="spellEnd"/>
@@ -1002,7 +1133,16 @@
           </w:tcPr>
           <w:p>
             <w:r>
-              <w:t>List of comma-separated column names for columns that should be treated as containing text values.</w:t>
+              <w:t xml:space="preserve">List of comma-separated column names for columns that should be treated as containing text values.  Can be specified using processor </w:t>
+            </w:r>
+            <w:r>
+              <w:rPr>
+                <w:rStyle w:val="RTiSWDocLiteralText"/>
+              </w:rPr>
+              <w:t>${Property}</w:t>
+            </w:r>
+            <w:r>
+              <w:t>.</w:t>
             </w:r>
           </w:p>
         </w:tc>
@@ -1350,16 +1490,17 @@
           <w:color w:val="D9D9D9" w:themeColor="background1" w:themeShade="D9"/>
         </w:rPr>
       </w:pPr>
+      <w:r>
+        <w:rPr>
+          <w:color w:val="D9D9D9" w:themeColor="background1" w:themeShade="D9"/>
+        </w:rPr>
+        <w:t>This page is intentionally blank.</w:t>
+      </w:r>
+    </w:p>
+    <w:p>
       <w:bookmarkStart w:id="1" w:name="_GoBack"/>
-      <w:r>
-        <w:rPr>
-          <w:color w:val="D9D9D9" w:themeColor="background1" w:themeShade="D9"/>
-        </w:rPr>
-        <w:t>This page is intentionally blank.</w:t>
-      </w:r>
-    </w:p>
-    <w:bookmarkEnd w:id="1"/>
-    <w:p/>
+      <w:bookmarkEnd w:id="1"/>
+    </w:p>
     <w:sectPr>
       <w:headerReference w:type="even" r:id="rId8"/>
       <w:headerReference w:type="default" r:id="rId9"/>
@@ -1441,7 +1582,7 @@
       <w:rPr>
         <w:noProof/>
       </w:rPr>
-      <w:t>4</w:t>
+      <w:t>2</w:t>
     </w:r>
     <w:r>
       <w:fldChar w:fldCharType="end"/>

</xml_diff>

<commit_message>
Update documentation for 11.12.04beta release.
</commit_message>
<xml_diff>
--- a/doc/UserManual/Word/60_Command_ReadTableFromDelimitedFile.docx
+++ b/doc/UserManual/Word/60_Command_ReadTableFromDelimitedFile.docx
@@ -70,7 +70,7 @@
         <w:t>0</w:t>
       </w:r>
       <w:r>
-        <w:t>3</w:t>
+        <w:t>4</w:t>
       </w:r>
       <w:r>
         <w:t xml:space="preserve">, </w:t>
@@ -88,13 +88,13 @@
         <w:t>-0</w:t>
       </w:r>
       <w:r>
-        <w:t>8</w:t>
+        <w:t>9</w:t>
       </w:r>
       <w:r>
         <w:t>-</w:t>
       </w:r>
       <w:r>
-        <w:t>25</w:t>
+        <w:t>17</w:t>
       </w:r>
     </w:p>
     <w:p>
@@ -301,40 +301,30 @@
         </w:numPr>
       </w:pPr>
       <w:r>
-        <w:t xml:space="preserve">Strings containing the delimiter should be surrounded by double quotes.  This command currently does not deal </w:t>
-      </w:r>
-      <w:proofErr w:type="gramStart"/>
-      <w:r>
-        <w:t xml:space="preserve">with </w:t>
-      </w:r>
-      <w:r>
-        <w:rPr>
-          <w:rStyle w:val="RTiSWDocLiteralText"/>
-        </w:rPr>
-        <w:t>”</w:t>
-      </w:r>
-      <w:proofErr w:type="gramEnd"/>
-      <w:r>
-        <w:rPr>
-          <w:rStyle w:val="RTiSWDocLiteralText"/>
-        </w:rPr>
-        <w:t>”</w:t>
-      </w:r>
-      <w:r>
-        <w:rPr>
-          <w:rStyle w:val="RTiSWDocLiteralText"/>
-        </w:rPr>
-        <w:t>”text”””</w:t>
-      </w:r>
-      <w:r>
-        <w:t xml:space="preserve"> notation although support may be added in the future (see comma-separated-value [CSV] standards:  </w:t>
-      </w:r>
-      <w:r>
-        <w:t>http://en.wikipedia.org/wiki/Comma-separated_values</w:t>
-      </w:r>
+        <w:t xml:space="preserve">Strings containing the delimiter should be surrounded by double quotes.  </w:t>
+      </w:r>
+      <w:r>
+        <w:t>Strings that contain quotes are checked.  If two sequential quotes are found in input, they are converted to one quote in the table values</w:t>
+      </w:r>
+      <w:r>
+        <w:t xml:space="preserve"> (see comma-separated-value [CSV] standards:  </w:t>
+      </w:r>
+      <w:hyperlink r:id="rId7" w:history="1">
+        <w:r>
+          <w:rPr>
+            <w:rStyle w:val="Hyperlink"/>
+          </w:rPr>
+          <w:t>http://en.wikipedia.org/wiki/Comma-separated_values</w:t>
+        </w:r>
+      </w:hyperlink>
       <w:r>
         <w:t>).</w:t>
       </w:r>
+      <w:r>
+        <w:t xml:space="preserve">  Subsequent writes of the table will re-introduce the repeated quote to indicate an embedded quote.</w:t>
+      </w:r>
+      <w:bookmarkStart w:id="0" w:name="_GoBack"/>
+      <w:bookmarkEnd w:id="0"/>
     </w:p>
     <w:p/>
     <w:p>
@@ -377,7 +367,7 @@
                     <pic:cNvPicPr/>
                   </pic:nvPicPr>
                   <pic:blipFill>
-                    <a:blip r:embed="rId7">
+                    <a:blip r:embed="rId8">
                       <a:extLst>
                         <a:ext uri="{28A0092B-C50C-407E-A947-70E740481C1C}">
                           <a14:useLocalDpi xmlns:a14="http://schemas.microsoft.com/office/drawing/2010/main" val="0"/>
@@ -448,7 +438,7 @@
       </w:r>
     </w:p>
     <w:p>
-      <w:bookmarkStart w:id="0" w:name="replaceValue"/>
+      <w:bookmarkStart w:id="1" w:name="replaceValue"/>
     </w:p>
     <w:p>
       <w:r>
@@ -1336,7 +1326,7 @@
           </w:p>
         </w:tc>
       </w:tr>
-      <w:bookmarkEnd w:id="0"/>
+      <w:bookmarkEnd w:id="1"/>
     </w:tbl>
     <w:p/>
     <w:p>
@@ -1497,17 +1487,14 @@
         <w:t>This page is intentionally blank.</w:t>
       </w:r>
     </w:p>
-    <w:p>
-      <w:bookmarkStart w:id="1" w:name="_GoBack"/>
-      <w:bookmarkEnd w:id="1"/>
-    </w:p>
+    <w:p/>
     <w:sectPr>
-      <w:headerReference w:type="even" r:id="rId8"/>
-      <w:headerReference w:type="default" r:id="rId9"/>
-      <w:footerReference w:type="even" r:id="rId10"/>
-      <w:footerReference w:type="default" r:id="rId11"/>
-      <w:headerReference w:type="first" r:id="rId12"/>
-      <w:footerReference w:type="first" r:id="rId13"/>
+      <w:headerReference w:type="even" r:id="rId9"/>
+      <w:headerReference w:type="default" r:id="rId10"/>
+      <w:footerReference w:type="even" r:id="rId11"/>
+      <w:footerReference w:type="default" r:id="rId12"/>
+      <w:headerReference w:type="first" r:id="rId13"/>
+      <w:footerReference w:type="first" r:id="rId14"/>
       <w:type w:val="continuous"/>
       <w:pgSz w:w="12240" w:h="15840" w:code="1"/>
       <w:pgMar w:top="1440" w:right="1440" w:bottom="1440" w:left="1440" w:header="720" w:footer="720" w:gutter="0"/>
@@ -2617,6 +2604,15 @@
       </w:tblBorders>
     </w:tblPr>
   </w:style>
+  <w:style w:type="character" w:styleId="Hyperlink">
+    <w:name w:val="Hyperlink"/>
+    <w:basedOn w:val="DefaultParagraphFont"/>
+    <w:rsid w:val="004B6F93"/>
+    <w:rPr>
+      <w:color w:val="0563C1" w:themeColor="hyperlink"/>
+      <w:u w:val="single"/>
+    </w:rPr>
+  </w:style>
 </w:styles>
 </file>
 

</xml_diff>